<commit_message>
More clean up on the code
</commit_message>
<xml_diff>
--- a/Programming 1/Pseudocode-LeftToRight.docx
+++ b/Programming 1/Pseudocode-LeftToRight.docx
@@ -26,8 +26,6 @@
       <w:r>
         <w:t>Pseu</w:t>
       </w:r>
-      <w:bookmarkStart w:id="0" w:name="_GoBack"/>
-      <w:bookmarkEnd w:id="0"/>
       <w:r>
         <w:t>docode</w:t>
       </w:r>
@@ -70,11 +68,44 @@
       </w:r>
     </w:p>
     <w:p>
+      <w:pPr>
+        <w:tabs>
+          <w:tab w:val="left" w:pos="7120"/>
+        </w:tabs>
+        <w:rPr>
+          <w:color w:val="70AD47" w:themeColor="accent6"/>
+        </w:rPr>
+      </w:pPr>
       <w:r>
         <w:t>vector list</w:t>
       </w:r>
-    </w:p>
-    <w:p>
+      <w:r>
+        <w:tab/>
+      </w:r>
+      <w:r>
+        <w:tab/>
+      </w:r>
+      <w:proofErr w:type="gramStart"/>
+      <w:r>
+        <w:rPr>
+          <w:color w:val="70AD47" w:themeColor="accent6"/>
+        </w:rPr>
+        <w:t>O(</w:t>
+      </w:r>
+      <w:proofErr w:type="gramEnd"/>
+      <w:r>
+        <w:rPr>
+          <w:color w:val="70AD47" w:themeColor="accent6"/>
+        </w:rPr>
+        <w:t>1)</w:t>
+      </w:r>
+    </w:p>
+    <w:p>
+      <w:pPr>
+        <w:rPr>
+          <w:color w:val="70AD47" w:themeColor="accent6"/>
+        </w:rPr>
+      </w:pPr>
       <w:proofErr w:type="spellStart"/>
       <w:r>
         <w:t>int</w:t>
@@ -96,6 +127,41 @@
         <w:t>numofswaps</w:t>
       </w:r>
       <w:proofErr w:type="spellEnd"/>
+      <w:r>
+        <w:tab/>
+      </w:r>
+      <w:r>
+        <w:tab/>
+      </w:r>
+      <w:r>
+        <w:tab/>
+      </w:r>
+      <w:r>
+        <w:tab/>
+      </w:r>
+      <w:r>
+        <w:tab/>
+      </w:r>
+      <w:r>
+        <w:tab/>
+      </w:r>
+      <w:r>
+        <w:tab/>
+      </w:r>
+      <w:proofErr w:type="gramStart"/>
+      <w:r>
+        <w:rPr>
+          <w:color w:val="70AD47" w:themeColor="accent6"/>
+        </w:rPr>
+        <w:t>O(</w:t>
+      </w:r>
+      <w:proofErr w:type="gramEnd"/>
+      <w:r>
+        <w:rPr>
+          <w:color w:val="70AD47" w:themeColor="accent6"/>
+        </w:rPr>
+        <w:t>1)</w:t>
+      </w:r>
     </w:p>
     <w:p/>
     <w:p>
@@ -113,6 +179,26 @@
       <w:r>
         <w:t xml:space="preserve"> ask for number of discs to populate the list</w:t>
       </w:r>
+      <w:r>
+        <w:tab/>
+      </w:r>
+      <w:r>
+        <w:tab/>
+      </w:r>
+      <w:r>
+        <w:tab/>
+      </w:r>
+      <w:r>
+        <w:tab/>
+      </w:r>
+      <w:proofErr w:type="gramStart"/>
+      <w:r>
+        <w:t>O(</w:t>
+      </w:r>
+      <w:proofErr w:type="gramEnd"/>
+      <w:r>
+        <w:t>1)</w:t>
+      </w:r>
     </w:p>
     <w:p>
       <w:proofErr w:type="spellStart"/>
@@ -134,6 +220,38 @@
         <w:t>numofdiscs</w:t>
       </w:r>
       <w:proofErr w:type="spellEnd"/>
+      <w:r>
+        <w:tab/>
+      </w:r>
+      <w:r>
+        <w:tab/>
+      </w:r>
+      <w:r>
+        <w:tab/>
+      </w:r>
+      <w:r>
+        <w:tab/>
+      </w:r>
+      <w:r>
+        <w:tab/>
+      </w:r>
+      <w:r>
+        <w:tab/>
+      </w:r>
+      <w:r>
+        <w:tab/>
+      </w:r>
+      <w:r>
+        <w:tab/>
+      </w:r>
+      <w:proofErr w:type="gramStart"/>
+      <w:r>
+        <w:t>O(</w:t>
+      </w:r>
+      <w:proofErr w:type="gramEnd"/>
+      <w:r>
+        <w:t>1)</w:t>
+      </w:r>
     </w:p>
     <w:p/>
     <w:p>
@@ -148,6 +266,38 @@
       <w:r>
         <w:t xml:space="preserve"> &gt; 0</w:t>
       </w:r>
+      <w:r>
+        <w:tab/>
+      </w:r>
+      <w:r>
+        <w:tab/>
+      </w:r>
+      <w:r>
+        <w:tab/>
+      </w:r>
+      <w:r>
+        <w:tab/>
+      </w:r>
+      <w:r>
+        <w:tab/>
+      </w:r>
+      <w:r>
+        <w:tab/>
+      </w:r>
+      <w:r>
+        <w:tab/>
+      </w:r>
+      <w:r>
+        <w:tab/>
+      </w:r>
+      <w:proofErr w:type="gramStart"/>
+      <w:r>
+        <w:t>O(</w:t>
+      </w:r>
+      <w:proofErr w:type="gramEnd"/>
+      <w:r>
+        <w:t>1)</w:t>
+      </w:r>
     </w:p>
     <w:p>
       <w:r>
@@ -167,6 +317,28 @@
         <w:t>numofdiscs</w:t>
       </w:r>
       <w:proofErr w:type="spellEnd"/>
+      <w:r>
+        <w:tab/>
+      </w:r>
+      <w:r>
+        <w:tab/>
+      </w:r>
+      <w:r>
+        <w:tab/>
+      </w:r>
+      <w:r>
+        <w:tab/>
+      </w:r>
+      <w:r>
+        <w:tab/>
+      </w:r>
+      <w:r>
+        <w:tab/>
+      </w:r>
+      <w:r>
+        <w:tab/>
+        <w:t>O(n)</w:t>
+      </w:r>
     </w:p>
     <w:p>
       <w:r>
@@ -184,6 +356,32 @@
       <w:r>
         <w:t xml:space="preserve"> ‘d’</w:t>
       </w:r>
+      <w:r>
+        <w:tab/>
+      </w:r>
+      <w:r>
+        <w:tab/>
+      </w:r>
+      <w:r>
+        <w:tab/>
+      </w:r>
+      <w:r>
+        <w:tab/>
+      </w:r>
+      <w:r>
+        <w:tab/>
+      </w:r>
+      <w:r>
+        <w:tab/>
+      </w:r>
+      <w:proofErr w:type="gramStart"/>
+      <w:r>
+        <w:t>O(</w:t>
+      </w:r>
+      <w:proofErr w:type="gramEnd"/>
+      <w:r>
+        <w:t>1)</w:t>
+      </w:r>
     </w:p>
     <w:p>
       <w:r>
@@ -201,6 +399,32 @@
       <w:r>
         <w:t xml:space="preserve"> ‘l’</w:t>
       </w:r>
+      <w:r>
+        <w:tab/>
+      </w:r>
+      <w:r>
+        <w:tab/>
+      </w:r>
+      <w:r>
+        <w:tab/>
+      </w:r>
+      <w:r>
+        <w:tab/>
+      </w:r>
+      <w:r>
+        <w:tab/>
+      </w:r>
+      <w:r>
+        <w:tab/>
+      </w:r>
+      <w:proofErr w:type="gramStart"/>
+      <w:r>
+        <w:t>O(</w:t>
+      </w:r>
+      <w:proofErr w:type="gramEnd"/>
+      <w:r>
+        <w:t>1)</w:t>
+      </w:r>
     </w:p>
     <w:p>
       <w:r>
@@ -219,12 +443,64 @@
       <w:r>
         <w:t xml:space="preserve"> &lt;&lt; not enough discs to populate a list correctly</w:t>
       </w:r>
+      <w:r>
+        <w:tab/>
+      </w:r>
+      <w:r>
+        <w:tab/>
+      </w:r>
+      <w:r>
+        <w:tab/>
+      </w:r>
+      <w:proofErr w:type="gramStart"/>
+      <w:r>
+        <w:t>O(</w:t>
+      </w:r>
+      <w:proofErr w:type="gramEnd"/>
+      <w:r>
+        <w:t>1)</w:t>
+      </w:r>
     </w:p>
     <w:p/>
     <w:p>
       <w:r>
         <w:t>display(list)</w:t>
       </w:r>
+      <w:r>
+        <w:tab/>
+      </w:r>
+      <w:r>
+        <w:tab/>
+      </w:r>
+      <w:r>
+        <w:tab/>
+      </w:r>
+      <w:r>
+        <w:tab/>
+      </w:r>
+      <w:r>
+        <w:tab/>
+      </w:r>
+      <w:r>
+        <w:tab/>
+      </w:r>
+      <w:r>
+        <w:tab/>
+      </w:r>
+      <w:r>
+        <w:tab/>
+      </w:r>
+      <w:r>
+        <w:tab/>
+      </w:r>
+      <w:proofErr w:type="gramStart"/>
+      <w:r>
+        <w:t>O(</w:t>
+      </w:r>
+      <w:proofErr w:type="gramEnd"/>
+      <w:r>
+        <w:t>1)</w:t>
+      </w:r>
     </w:p>
     <w:p/>
     <w:p>
@@ -244,12 +520,73 @@
       <w:r>
         <w:t>(list)</w:t>
       </w:r>
+      <w:r>
+        <w:tab/>
+      </w:r>
+      <w:r>
+        <w:tab/>
+      </w:r>
+      <w:r>
+        <w:tab/>
+      </w:r>
+      <w:r>
+        <w:tab/>
+      </w:r>
+      <w:r>
+        <w:tab/>
+      </w:r>
+      <w:r>
+        <w:tab/>
+      </w:r>
+      <w:proofErr w:type="gramStart"/>
+      <w:r>
+        <w:t>O(</w:t>
+      </w:r>
+      <w:proofErr w:type="gramEnd"/>
+      <w:r>
+        <w:t>1)</w:t>
+      </w:r>
     </w:p>
     <w:p/>
     <w:p>
       <w:r>
         <w:t>display(list)</w:t>
       </w:r>
+      <w:r>
+        <w:tab/>
+      </w:r>
+      <w:r>
+        <w:tab/>
+      </w:r>
+      <w:r>
+        <w:tab/>
+      </w:r>
+      <w:r>
+        <w:tab/>
+      </w:r>
+      <w:r>
+        <w:tab/>
+      </w:r>
+      <w:r>
+        <w:tab/>
+      </w:r>
+      <w:r>
+        <w:tab/>
+      </w:r>
+      <w:r>
+        <w:tab/>
+      </w:r>
+      <w:r>
+        <w:tab/>
+      </w:r>
+      <w:proofErr w:type="gramStart"/>
+      <w:r>
+        <w:t>O(</w:t>
+      </w:r>
+      <w:proofErr w:type="gramEnd"/>
+      <w:r>
+        <w:t>1)</w:t>
+      </w:r>
     </w:p>
     <w:p/>
     <w:p>
@@ -269,6 +606,35 @@
       <w:r>
         <w:t xml:space="preserve"> of swaps</w:t>
       </w:r>
+      <w:r>
+        <w:tab/>
+      </w:r>
+      <w:r>
+        <w:tab/>
+      </w:r>
+      <w:r>
+        <w:tab/>
+      </w:r>
+      <w:r>
+        <w:tab/>
+      </w:r>
+      <w:r>
+        <w:tab/>
+      </w:r>
+      <w:r>
+        <w:tab/>
+      </w:r>
+      <w:r>
+        <w:tab/>
+      </w:r>
+      <w:proofErr w:type="gramStart"/>
+      <w:r>
+        <w:t>O(</w:t>
+      </w:r>
+      <w:proofErr w:type="gramEnd"/>
+      <w:r>
+        <w:t>1)</w:t>
+      </w:r>
     </w:p>
     <w:p>
       <w:r>
@@ -308,6 +674,34 @@
       </w:r>
       <w:proofErr w:type="spellEnd"/>
       <w:proofErr w:type="gramEnd"/>
+      <w:r>
+        <w:tab/>
+      </w:r>
+      <w:r>
+        <w:tab/>
+      </w:r>
+      <w:r>
+        <w:tab/>
+      </w:r>
+      <w:r>
+        <w:tab/>
+      </w:r>
+      <w:r>
+        <w:tab/>
+      </w:r>
+      <w:r>
+        <w:tab/>
+      </w:r>
+      <w:r>
+        <w:tab/>
+      </w:r>
+      <w:r>
+        <w:tab/>
+      </w:r>
+      <w:r>
+        <w:tab/>
+        <w:t>O(n)</w:t>
+      </w:r>
     </w:p>
     <w:p>
       <w:r>
@@ -329,6 +723,38 @@
       <w:r>
         <w:t>]</w:t>
       </w:r>
+      <w:r>
+        <w:tab/>
+      </w:r>
+      <w:r>
+        <w:tab/>
+      </w:r>
+      <w:r>
+        <w:tab/>
+      </w:r>
+      <w:r>
+        <w:tab/>
+      </w:r>
+      <w:r>
+        <w:tab/>
+      </w:r>
+      <w:r>
+        <w:tab/>
+      </w:r>
+      <w:r>
+        <w:tab/>
+      </w:r>
+      <w:r>
+        <w:tab/>
+      </w:r>
+      <w:proofErr w:type="gramStart"/>
+      <w:r>
+        <w:t>O(</w:t>
+      </w:r>
+      <w:proofErr w:type="gramEnd"/>
+      <w:r>
+        <w:t>1)</w:t>
+      </w:r>
     </w:p>
     <w:p>
       <w:r>
@@ -376,6 +802,38 @@
       <w:r>
         <w:t xml:space="preserve"> = 0</w:t>
       </w:r>
+      <w:r>
+        <w:tab/>
+      </w:r>
+      <w:r>
+        <w:tab/>
+      </w:r>
+      <w:r>
+        <w:tab/>
+      </w:r>
+      <w:r>
+        <w:tab/>
+      </w:r>
+      <w:r>
+        <w:tab/>
+      </w:r>
+      <w:r>
+        <w:tab/>
+      </w:r>
+      <w:r>
+        <w:tab/>
+      </w:r>
+      <w:r>
+        <w:tab/>
+      </w:r>
+      <w:proofErr w:type="gramStart"/>
+      <w:r>
+        <w:t>O(</w:t>
+      </w:r>
+      <w:proofErr w:type="gramEnd"/>
+      <w:r>
+        <w:t>1)</w:t>
+      </w:r>
     </w:p>
     <w:p/>
     <w:p>
@@ -409,6 +867,31 @@
       <w:r>
         <w:t>/2</w:t>
       </w:r>
+      <w:r>
+        <w:tab/>
+      </w:r>
+      <w:r>
+        <w:tab/>
+      </w:r>
+      <w:r>
+        <w:tab/>
+      </w:r>
+      <w:r>
+        <w:tab/>
+      </w:r>
+      <w:r>
+        <w:tab/>
+      </w:r>
+      <w:r>
+        <w:tab/>
+      </w:r>
+      <w:r>
+        <w:tab/>
+      </w:r>
+      <w:r>
+        <w:tab/>
+        <w:t>O(n/2)</w:t>
+      </w:r>
     </w:p>
     <w:p>
       <w:r>
@@ -430,7 +913,6 @@
         <w:t xml:space="preserve">in </w:t>
       </w:r>
       <w:proofErr w:type="spellStart"/>
-      <w:proofErr w:type="gramStart"/>
       <w:r>
         <w:t>list</w:t>
       </w:r>
@@ -438,10 +920,33 @@
         <w:t>.size</w:t>
       </w:r>
       <w:proofErr w:type="spellEnd"/>
-      <w:proofErr w:type="gramEnd"/>
       <w:r>
         <w:t xml:space="preserve"> -1</w:t>
       </w:r>
+      <w:r>
+        <w:tab/>
+      </w:r>
+      <w:r>
+        <w:tab/>
+      </w:r>
+      <w:r>
+        <w:tab/>
+      </w:r>
+      <w:r>
+        <w:tab/>
+      </w:r>
+      <w:r>
+        <w:tab/>
+      </w:r>
+      <w:r>
+        <w:tab/>
+      </w:r>
+      <w:r>
+        <w:tab/>
+        <w:t>O(n</w:t>
+      </w:r>
+      <w:bookmarkStart w:id="0" w:name="_GoBack"/>
+      <w:bookmarkEnd w:id="0"/>
     </w:p>
     <w:p>
       <w:r>

</xml_diff>